<commit_message>
first assigned commit  git not very good at windows merge changes
</commit_message>
<xml_diff>
--- a/Spring-Week2_Coding-Assignment_Johnson_David.docx
+++ b/Spring-Week2_Coding-Assignment_Johnson_David.docx
@@ -997,7 +997,11 @@
       </w:r>
       <w:r>
         <w:rPr/>
-        <w:t xml:space="preserve">Start the application (the real application, not the test). Produce a screenshot that shows </w:t>
+        <w:t>S</w:t>
+      </w:r>
+      <w:r>
+        <w:rPr/>
+        <w:t xml:space="preserve">tart the application (the real application, not the test). Produce a screenshot that shows </w:t>
       </w:r>
       <w:r>
         <w:rPr>
@@ -1077,9 +1081,6 @@
       <w:r>
         <w:rPr/>
       </w:r>
-      <w:r>
-        <w:br w:type="page"/>
-      </w:r>
     </w:p>
     <w:p>
       <w:pPr>
@@ -1098,46 +1099,24 @@
     </w:p>
     <w:p>
       <w:pPr>
-        <w:pStyle w:val="ListParagraph"/>
-        <w:numPr>
-          <w:ilvl w:val="0"/>
-          <w:numId w:val="1"/>
-        </w:numPr>
-        <w:spacing w:before="0" w:after="160"/>
-        <w:contextualSpacing/>
-        <w:rPr/>
-      </w:pPr>
-      <w:r>
-        <w:rPr/>
-      </w:r>
-    </w:p>
-    <w:p>
-      <w:pPr>
         <w:pStyle w:val="Normal"/>
         <w:ind w:left="360" w:hanging="0"/>
         <w:rPr/>
       </w:pPr>
       <w:r>
-        <w:rPr/>
-        <w:t xml:space="preserve">Produce a screenshot showing </w:t>
-      </w:r>
-      <w:r>
-        <w:rPr>
-          <w:rStyle w:val="MonoChar"/>
-        </w:rPr>
-        <w:t>application-test.yaml</w:t>
-      </w:r>
-      <w:r>
-        <w:rPr/>
-        <w:t xml:space="preserve">. </w:t>
-      </w:r>
-      <w:r>
-        <w:rPr/>
         <w:drawing>
-          <wp:inline distT="0" distB="0" distL="0" distR="0">
-            <wp:extent cx="190500" cy="190500"/>
+          <wp:anchor behindDoc="0" distT="0" distB="0" distL="0" distR="0" simplePos="0" locked="0" layoutInCell="0" allowOverlap="1" relativeHeight="17">
+            <wp:simplePos x="0" y="0"/>
+            <wp:positionH relativeFrom="column">
+              <wp:posOffset>180975</wp:posOffset>
+            </wp:positionH>
+            <wp:positionV relativeFrom="paragraph">
+              <wp:posOffset>504825</wp:posOffset>
+            </wp:positionV>
+            <wp:extent cx="3257550" cy="1285875"/>
             <wp:effectExtent l="0" t="0" r="0" b="0"/>
-            <wp:docPr id="15" name="Picture 2" descr=""/>
+            <wp:wrapSquare wrapText="largest"/>
+            <wp:docPr id="15" name="Image9" descr=""/>
             <wp:cNvGraphicFramePr>
               <a:graphicFrameLocks xmlns:a="http://schemas.openxmlformats.org/drawingml/2006/main" noChangeAspect="1"/>
             </wp:cNvGraphicFramePr>
@@ -1145,13 +1124,67 @@
               <a:graphicData uri="http://schemas.openxmlformats.org/drawingml/2006/picture">
                 <pic:pic xmlns:pic="http://schemas.openxmlformats.org/drawingml/2006/picture">
                   <pic:nvPicPr>
-                    <pic:cNvPr id="15" name="Picture 2" descr=""/>
+                    <pic:cNvPr id="15" name="Image9" descr=""/>
                     <pic:cNvPicPr>
                       <a:picLocks noChangeAspect="1" noChangeArrowheads="1"/>
                     </pic:cNvPicPr>
                   </pic:nvPicPr>
                   <pic:blipFill>
                     <a:blip r:embed="rId16"/>
+                    <a:stretch>
+                      <a:fillRect/>
+                    </a:stretch>
+                  </pic:blipFill>
+                  <pic:spPr bwMode="auto">
+                    <a:xfrm>
+                      <a:off x="0" y="0"/>
+                      <a:ext cx="3257550" cy="1285875"/>
+                    </a:xfrm>
+                    <a:prstGeom prst="rect">
+                      <a:avLst/>
+                    </a:prstGeom>
+                  </pic:spPr>
+                </pic:pic>
+              </a:graphicData>
+            </a:graphic>
+          </wp:anchor>
+        </w:drawing>
+      </w:r>
+      <w:r>
+        <w:rPr/>
+        <w:t xml:space="preserve">Produce a screenshot showing </w:t>
+      </w:r>
+      <w:r>
+        <w:rPr>
+          <w:rStyle w:val="MonoChar"/>
+        </w:rPr>
+        <w:t>application-test.yaml</w:t>
+      </w:r>
+      <w:r>
+        <w:rPr/>
+        <w:t xml:space="preserve">. </w:t>
+      </w:r>
+      <w:r>
+        <w:rPr/>
+        <w:drawing>
+          <wp:inline distT="0" distB="0" distL="0" distR="0">
+            <wp:extent cx="190500" cy="190500"/>
+            <wp:effectExtent l="0" t="0" r="0" b="0"/>
+            <wp:docPr id="16" name="Picture 2" descr=""/>
+            <wp:cNvGraphicFramePr>
+              <a:graphicFrameLocks xmlns:a="http://schemas.openxmlformats.org/drawingml/2006/main" noChangeAspect="1"/>
+            </wp:cNvGraphicFramePr>
+            <a:graphic xmlns:a="http://schemas.openxmlformats.org/drawingml/2006/main">
+              <a:graphicData uri="http://schemas.openxmlformats.org/drawingml/2006/picture">
+                <pic:pic xmlns:pic="http://schemas.openxmlformats.org/drawingml/2006/picture">
+                  <pic:nvPicPr>
+                    <pic:cNvPr id="16" name="Picture 2" descr=""/>
+                    <pic:cNvPicPr>
+                      <a:picLocks noChangeAspect="1" noChangeArrowheads="1"/>
+                    </pic:cNvPicPr>
+                  </pic:nvPicPr>
+                  <pic:blipFill>
+                    <a:blip r:embed="rId17"/>
                     <a:stretch>
                       <a:fillRect/>
                     </a:stretch>
@@ -1183,22 +1216,8 @@
         <w:br/>
         <w:br/>
         <w:br/>
-      </w:r>
-    </w:p>
-    <w:p>
-      <w:pPr>
-        <w:pStyle w:val="Normal"/>
-        <w:rPr>
-          <w:b/>
-          <w:b/>
-          <w:szCs w:val="24"/>
-        </w:rPr>
-      </w:pPr>
-      <w:r>
-        <w:rPr>
-          <w:b/>
-          <w:szCs w:val="24"/>
-        </w:rPr>
+        <w:br/>
+        <w:br/>
       </w:r>
     </w:p>
     <w:p>
@@ -1219,9 +1238,27 @@
         <w:t>URL to GitHub Repository:</w:t>
       </w:r>
     </w:p>
+    <w:p>
+      <w:pPr>
+        <w:pStyle w:val="Normal"/>
+        <w:spacing w:before="0" w:after="160"/>
+        <w:rPr>
+          <w:b w:val="false"/>
+          <w:b w:val="false"/>
+          <w:bCs w:val="false"/>
+        </w:rPr>
+      </w:pPr>
+      <w:r>
+        <w:rPr>
+          <w:b w:val="false"/>
+          <w:bCs w:val="false"/>
+        </w:rPr>
+        <w:t>https://github.com/david2joh/springweek2.git</w:t>
+      </w:r>
+    </w:p>
     <w:sectPr>
-      <w:headerReference w:type="default" r:id="rId17"/>
-      <w:footerReference w:type="default" r:id="rId18"/>
+      <w:headerReference w:type="default" r:id="rId18"/>
+      <w:footerReference w:type="default" r:id="rId19"/>
       <w:type w:val="nextPage"/>
       <w:pgSz w:w="12240" w:h="15840"/>
       <w:pgMar w:left="1440" w:right="1440" w:header="720" w:top="1440" w:footer="720" w:bottom="1440" w:gutter="0"/>

</xml_diff>